<commit_message>
Planeacion y facturas de venta
</commit_message>
<xml_diff>
--- a/FASE I - Planeacion y Riesgos/3000 Riesgos y control interno/3200 Entendimiento de la entidad y su entorno/3201 Entendimiento de la entidad y su entorno.docx
+++ b/FASE I - Planeacion y Riesgos/3000 Riesgos y control interno/3200 Entendimiento de la entidad y su entorno/3201 Entendimiento de la entidad y su entorno.docx
@@ -12,17 +12,6 @@
           <w:szCs w:val="22"/>
         </w:rPr>
       </w:pPr>
-    </w:p>
-    <w:p>
-      <w:pPr>
-        <w:pStyle w:val="Heading2"/>
-        <w:spacing w:before="0"/>
-        <w:rPr>
-          <w:rFonts w:ascii="Arial" w:hAnsi="Arial" w:cs="Arial"/>
-          <w:sz w:val="22"/>
-          <w:szCs w:val="22"/>
-        </w:rPr>
-      </w:pPr>
       <w:r>
         <w:rPr>
           <w:rFonts w:ascii="Arial" w:hAnsi="Arial" w:cs="Arial"/>
@@ -303,6 +292,14 @@
       <w:r>
         <w:rPr>
           <w:rFonts w:ascii="Arial" w:hAnsi="Arial" w:cs="Arial"/>
+          <w:i/>
+          <w:iCs/>
+        </w:rPr>
+        <w:t xml:space="preserve">Intervención - </w:t>
+      </w:r>
+      <w:r>
+        <w:rPr>
+          <w:rFonts w:ascii="Arial" w:hAnsi="Arial" w:cs="Arial"/>
         </w:rPr>
         <w:t>En febrero del 2019 la compañía fue sujeta de intervención por parte de la Superintendencia de Compañías</w:t>
       </w:r>
@@ -455,6 +452,64 @@
         <w:rPr>
           <w:rFonts w:ascii="Arial" w:hAnsi="Arial" w:cs="Arial"/>
         </w:rPr>
+        <w:t xml:space="preserve">La Compañía pertenece al grupo económico Telconet y en el </w:t>
+      </w:r>
+      <w:r>
+        <w:rPr>
+          <w:rFonts w:ascii="Arial" w:hAnsi="Arial" w:cs="Arial"/>
+          <w:b/>
+          <w:bCs/>
+          <w:color w:val="FF0000"/>
+          <w:sz w:val="28"/>
+          <w:szCs w:val="28"/>
+        </w:rPr>
+        <w:t>PT 4951</w:t>
+      </w:r>
+      <w:r>
+        <w:rPr>
+          <w:rFonts w:ascii="Arial" w:hAnsi="Arial" w:cs="Arial"/>
+          <w:b/>
+          <w:bCs/>
+          <w:color w:val="FF0000"/>
+          <w:sz w:val="28"/>
+          <w:szCs w:val="28"/>
+        </w:rPr>
+        <w:t xml:space="preserve"> </w:t>
+      </w:r>
+      <w:r>
+        <w:rPr>
+          <w:rFonts w:ascii="Arial" w:hAnsi="Arial" w:cs="Arial"/>
+        </w:rPr>
+        <w:t>se listan las empresas y personas que forman parte de éste.</w:t>
+      </w:r>
+    </w:p>
+    <w:p>
+      <w:pPr>
+        <w:pStyle w:val="BodyText"/>
+        <w:spacing w:after="0"/>
+        <w:ind w:left="720"/>
+        <w:jc w:val="both"/>
+        <w:rPr>
+          <w:rFonts w:ascii="Arial" w:hAnsi="Arial" w:cs="Arial"/>
+          <w:u w:val="single"/>
+        </w:rPr>
+      </w:pPr>
+    </w:p>
+    <w:p>
+      <w:pPr>
+        <w:pStyle w:val="BodyText"/>
+        <w:spacing w:after="0"/>
+        <w:ind w:left="720"/>
+        <w:jc w:val="both"/>
+        <w:rPr>
+          <w:rFonts w:ascii="Arial" w:hAnsi="Arial" w:cs="Arial"/>
+          <w:u w:val="single"/>
+        </w:rPr>
+      </w:pPr>
+      <w:r>
+        <w:rPr>
+          <w:rFonts w:ascii="Arial" w:hAnsi="Arial" w:cs="Arial"/>
+        </w:rPr>
         <w:t>Las transacciones con partes relacionadas corresponden principalmente a las compras a Telconet y saldos por cobrar y por pagar con la misma.</w:t>
       </w:r>
       <w:r>
@@ -538,7 +593,14 @@
         <w:rPr>
           <w:rFonts w:ascii="Arial" w:hAnsi="Arial" w:cs="Arial"/>
         </w:rPr>
-        <w:t>a empresa no mantiene endeudamiento con instituciones financieras</w:t>
+        <w:t xml:space="preserve">a empresa no mantiene </w:t>
+      </w:r>
+      <w:r>
+        <w:rPr>
+          <w:rFonts w:ascii="Arial" w:hAnsi="Arial" w:cs="Arial"/>
+        </w:rPr>
+        <w:lastRenderedPageBreak/>
+        <w:t>endeudamiento con instituciones financieras</w:t>
       </w:r>
       <w:r>
         <w:rPr>
@@ -550,14 +612,7 @@
         <w:rPr>
           <w:rFonts w:ascii="Arial" w:hAnsi="Arial" w:cs="Arial"/>
         </w:rPr>
-        <w:t xml:space="preserve">; a pesar de esto último, la empresa </w:t>
-      </w:r>
-      <w:r>
-        <w:rPr>
-          <w:rFonts w:ascii="Arial" w:hAnsi="Arial" w:cs="Arial"/>
-        </w:rPr>
-        <w:lastRenderedPageBreak/>
-        <w:t>mantiene importantes cuentas por cobrar corrientes a compañías relacionadas por US$335 mil que representan el 60% de los activos totales</w:t>
+        <w:t>; a pesar de esto último, la empresa mantiene importantes cuentas por cobrar corrientes a compañías relacionadas por US$335 mil que representan el 60% de los activos totales</w:t>
       </w:r>
     </w:p>
     <w:p>
@@ -1413,7 +1468,15 @@
           <w:rFonts w:ascii="Arial" w:hAnsi="Arial" w:cs="Arial"/>
           <w:bCs/>
         </w:rPr>
-        <w:t xml:space="preserve"> obtener solo en este año una ganancia de US$ 63mil, logrando así compensar las pérdidas acumuladas años anteriores que son de aproximadamente de US$ 122mil, aunque no logra una total recuperación forma parte de un avance significativo para los próximos años. </w:t>
+        <w:t xml:space="preserve"> obtener solo en este año una ganancia de US$ 63mil, logrando así compensar las pérdidas </w:t>
+      </w:r>
+      <w:r>
+        <w:rPr>
+          <w:rFonts w:ascii="Arial" w:hAnsi="Arial" w:cs="Arial"/>
+          <w:bCs/>
+        </w:rPr>
+        <w:lastRenderedPageBreak/>
+        <w:t xml:space="preserve">acumuladas años anteriores que son de aproximadamente de US$ 122mil, aunque no logra una total recuperación forma parte de un avance significativo para los próximos años. </w:t>
       </w:r>
     </w:p>
     <w:p>
@@ -1462,7 +1525,35 @@
           <w:rFonts w:ascii="Arial" w:hAnsi="Arial" w:cs="Arial"/>
           <w:bCs/>
         </w:rPr>
-        <w:t xml:space="preserve">La mercadería que comercializa la empresa viene del exterior y se importa de China siendo Shenzhen </w:t>
+        <w:t>La</w:t>
+      </w:r>
+      <w:r>
+        <w:rPr>
+          <w:rFonts w:ascii="Arial" w:hAnsi="Arial" w:cs="Arial"/>
+          <w:bCs/>
+        </w:rPr>
+        <w:t>s</w:t>
+      </w:r>
+      <w:r>
+        <w:rPr>
+          <w:rFonts w:ascii="Arial" w:hAnsi="Arial" w:cs="Arial"/>
+          <w:bCs/>
+        </w:rPr>
+        <w:t xml:space="preserve"> mercadería</w:t>
+      </w:r>
+      <w:r>
+        <w:rPr>
+          <w:rFonts w:ascii="Arial" w:hAnsi="Arial" w:cs="Arial"/>
+          <w:bCs/>
+        </w:rPr>
+        <w:t>s</w:t>
+      </w:r>
+      <w:r>
+        <w:rPr>
+          <w:rFonts w:ascii="Arial" w:hAnsi="Arial" w:cs="Arial"/>
+          <w:bCs/>
+        </w:rPr>
+        <w:t xml:space="preserve"> que comercializa la empresa viene del exterior y se importa de China siendo Shenzhen </w:t>
       </w:r>
       <w:proofErr w:type="spellStart"/>
       <w:r>
@@ -1479,6 +1570,13 @@
           <w:bCs/>
         </w:rPr>
         <w:t xml:space="preserve"> Industrial Co. Ltda. el proveedor</w:t>
+      </w:r>
+      <w:r>
+        <w:rPr>
+          <w:rFonts w:ascii="Arial" w:hAnsi="Arial" w:cs="Arial"/>
+          <w:bCs/>
+        </w:rPr>
+        <w:t>.</w:t>
       </w:r>
     </w:p>
     <w:p>
@@ -1707,19 +1805,13 @@
         <w:rPr>
           <w:rFonts w:ascii="Arial" w:hAnsi="Arial" w:cs="Arial"/>
         </w:rPr>
-        <w:t xml:space="preserve"> – TELCODATA S.A. es una empresa mediana y aplica NIIF para PYMES desde el año 2015</w:t>
-      </w:r>
-      <w:r>
-        <w:rPr>
-          <w:rFonts w:ascii="Arial" w:hAnsi="Arial" w:cs="Arial"/>
-        </w:rPr>
-        <w:t>; e</w:t>
-      </w:r>
-      <w:r>
-        <w:rPr>
-          <w:rFonts w:ascii="Arial" w:hAnsi="Arial" w:cs="Arial"/>
-        </w:rPr>
-        <w:t>l informe de auditoría utiliza este marco de referencia.</w:t>
+        <w:t xml:space="preserve"> – </w:t>
+      </w:r>
+      <w:r>
+        <w:rPr>
+          <w:rFonts w:ascii="Arial" w:hAnsi="Arial" w:cs="Arial"/>
+        </w:rPr>
+        <w:t>Debido a que Telcodata forma parte del grupo Telconet, utiliza NIIF completas para propósito de sus reportes financieros y consolidación con su matriz. El informe de auditoría utiliza este marco de referencia.</w:t>
       </w:r>
     </w:p>
     <w:p>
@@ -1757,7 +1849,7 @@
         <w:rPr>
           <w:rFonts w:ascii="Arial" w:hAnsi="Arial" w:cs="Arial"/>
         </w:rPr>
-        <w:t xml:space="preserve"> – No existen cambios en las NIIF para PYMES y se mantienen las que fueran emitidas por IAASB en el año 2015. Tampoco identificamos regulaciones contables nuevas que haya emitido la Superintendencia de Compañías o el SRI, que afecten el reporte de la información financiera. Desde el año 2019 se aumentó la tarifa de impuesto a la renta corporativo al 25% (antes 22%) y se mantiene sin cambios.</w:t>
+        <w:t xml:space="preserve"> – </w:t>
       </w:r>
     </w:p>
     <w:p>
@@ -1772,21 +1864,471 @@
         </w:rPr>
       </w:pPr>
     </w:p>
-    <w:p>
-      <w:pPr>
-        <w:pStyle w:val="BodyText"/>
-        <w:spacing w:after="0"/>
-        <w:ind w:left="720"/>
-        <w:jc w:val="both"/>
-        <w:rPr>
-          <w:rFonts w:ascii="Arial" w:hAnsi="Arial" w:cs="Arial"/>
-        </w:rPr>
-      </w:pPr>
-      <w:r>
-        <w:rPr>
-          <w:rFonts w:ascii="Arial" w:hAnsi="Arial" w:cs="Arial"/>
-        </w:rPr>
-        <w:t>A pesar de lo mencionado, la normativa tributaria se modifica todos los años por parte del Gobierno, generalmente a efectos de aumentar la recaudación para financiar el déficit fiscal del País. Estaremos atentos a la aprobación de nuevas regulaciones tributarias que se emitan hasta fin del 2019, y que puedan tener afectación a la Compañía.</w:t>
+    <w:tbl>
+      <w:tblPr>
+        <w:tblStyle w:val="TableGrid"/>
+        <w:tblW w:w="8064" w:type="dxa"/>
+        <w:tblInd w:w="720" w:type="dxa"/>
+        <w:tblLook w:val="04A0" w:firstRow="1" w:lastRow="0" w:firstColumn="1" w:lastColumn="0" w:noHBand="0" w:noVBand="1"/>
+      </w:tblPr>
+      <w:tblGrid>
+        <w:gridCol w:w="1317"/>
+        <w:gridCol w:w="6747"/>
+      </w:tblGrid>
+      <w:tr>
+        <w:tc>
+          <w:tcPr>
+            <w:tcW w:w="1317" w:type="dxa"/>
+            <w:shd w:val="clear" w:color="auto" w:fill="auto"/>
+          </w:tcPr>
+          <w:p>
+            <w:pPr>
+              <w:pStyle w:val="BodyText"/>
+              <w:spacing w:after="0" w:line="240" w:lineRule="auto"/>
+              <w:jc w:val="center"/>
+              <w:rPr>
+                <w:rFonts w:ascii="Arial" w:hAnsi="Arial" w:cs="Arial"/>
+                <w:b/>
+                <w:bCs/>
+              </w:rPr>
+            </w:pPr>
+            <w:r>
+              <w:rPr>
+                <w:rFonts w:ascii="Arial" w:hAnsi="Arial" w:cs="Arial"/>
+                <w:b/>
+                <w:bCs/>
+              </w:rPr>
+              <w:t>Norma</w:t>
+            </w:r>
+          </w:p>
+        </w:tc>
+        <w:tc>
+          <w:tcPr>
+            <w:tcW w:w="6747" w:type="dxa"/>
+            <w:shd w:val="clear" w:color="auto" w:fill="auto"/>
+          </w:tcPr>
+          <w:p>
+            <w:pPr>
+              <w:pStyle w:val="BodyText"/>
+              <w:spacing w:after="0" w:line="240" w:lineRule="auto"/>
+              <w:jc w:val="center"/>
+              <w:rPr>
+                <w:rFonts w:ascii="Arial" w:hAnsi="Arial" w:cs="Arial"/>
+                <w:b/>
+                <w:bCs/>
+              </w:rPr>
+            </w:pPr>
+            <w:r>
+              <w:rPr>
+                <w:rFonts w:ascii="Arial" w:hAnsi="Arial" w:cs="Arial"/>
+                <w:b/>
+                <w:bCs/>
+              </w:rPr>
+              <w:t>Descripción</w:t>
+            </w:r>
+          </w:p>
+        </w:tc>
+      </w:tr>
+      <w:tr>
+        <w:tc>
+          <w:tcPr>
+            <w:tcW w:w="1317" w:type="dxa"/>
+            <w:shd w:val="clear" w:color="auto" w:fill="auto"/>
+          </w:tcPr>
+          <w:p>
+            <w:pPr>
+              <w:pStyle w:val="BodyText"/>
+              <w:spacing w:after="0" w:line="240" w:lineRule="auto"/>
+              <w:jc w:val="both"/>
+              <w:rPr>
+                <w:rFonts w:ascii="Arial" w:hAnsi="Arial" w:cs="Arial"/>
+              </w:rPr>
+            </w:pPr>
+            <w:r>
+              <w:rPr>
+                <w:rFonts w:ascii="Arial" w:hAnsi="Arial" w:cs="Arial"/>
+              </w:rPr>
+              <w:t>Enmiendas a NIC 1 y NIC 8</w:t>
+            </w:r>
+          </w:p>
+        </w:tc>
+        <w:tc>
+          <w:tcPr>
+            <w:tcW w:w="6747" w:type="dxa"/>
+            <w:shd w:val="clear" w:color="auto" w:fill="auto"/>
+          </w:tcPr>
+          <w:p>
+            <w:pPr>
+              <w:pStyle w:val="BodyText"/>
+              <w:spacing w:after="0" w:line="240" w:lineRule="auto"/>
+              <w:jc w:val="both"/>
+              <w:rPr>
+                <w:rFonts w:ascii="Arial" w:hAnsi="Arial" w:cs="Arial"/>
+              </w:rPr>
+            </w:pPr>
+            <w:r>
+              <w:rPr>
+                <w:rFonts w:ascii="Arial" w:hAnsi="Arial" w:cs="Arial"/>
+              </w:rPr>
+              <w:t>Modificaciones respecto de la definición de “material”</w:t>
+            </w:r>
+          </w:p>
+        </w:tc>
+      </w:tr>
+      <w:tr>
+        <w:tc>
+          <w:tcPr>
+            <w:tcW w:w="1317" w:type="dxa"/>
+            <w:shd w:val="clear" w:color="auto" w:fill="auto"/>
+          </w:tcPr>
+          <w:p>
+            <w:pPr>
+              <w:pStyle w:val="BodyText"/>
+              <w:spacing w:after="0" w:line="240" w:lineRule="auto"/>
+              <w:jc w:val="both"/>
+              <w:rPr>
+                <w:rFonts w:ascii="Arial" w:hAnsi="Arial" w:cs="Arial"/>
+              </w:rPr>
+            </w:pPr>
+            <w:r>
+              <w:rPr>
+                <w:rFonts w:ascii="Arial" w:hAnsi="Arial" w:cs="Arial"/>
+              </w:rPr>
+              <w:t>Enmienda a NIIF 3</w:t>
+            </w:r>
+          </w:p>
+        </w:tc>
+        <w:tc>
+          <w:tcPr>
+            <w:tcW w:w="6747" w:type="dxa"/>
+            <w:shd w:val="clear" w:color="auto" w:fill="auto"/>
+          </w:tcPr>
+          <w:p>
+            <w:pPr>
+              <w:pStyle w:val="BodyText"/>
+              <w:spacing w:after="0" w:line="240" w:lineRule="auto"/>
+              <w:jc w:val="both"/>
+              <w:rPr>
+                <w:rFonts w:ascii="Arial" w:hAnsi="Arial" w:cs="Arial"/>
+              </w:rPr>
+            </w:pPr>
+            <w:r>
+              <w:rPr>
+                <w:rFonts w:ascii="Arial" w:hAnsi="Arial" w:cs="Arial"/>
+              </w:rPr>
+              <w:t>Modificaciones respecto de la definición de “negocio” en una combinación de negocios.</w:t>
+            </w:r>
+          </w:p>
+        </w:tc>
+      </w:tr>
+      <w:tr>
+        <w:tc>
+          <w:tcPr>
+            <w:tcW w:w="1317" w:type="dxa"/>
+            <w:shd w:val="clear" w:color="auto" w:fill="auto"/>
+          </w:tcPr>
+          <w:p>
+            <w:pPr>
+              <w:pStyle w:val="BodyText"/>
+              <w:spacing w:after="0" w:line="240" w:lineRule="auto"/>
+              <w:jc w:val="both"/>
+              <w:rPr>
+                <w:rFonts w:ascii="Arial" w:hAnsi="Arial" w:cs="Arial"/>
+              </w:rPr>
+            </w:pPr>
+            <w:r>
+              <w:rPr>
+                <w:rFonts w:ascii="Arial" w:hAnsi="Arial" w:cs="Arial"/>
+              </w:rPr>
+              <w:t>Marco conceptual</w:t>
+            </w:r>
+          </w:p>
+        </w:tc>
+        <w:tc>
+          <w:tcPr>
+            <w:tcW w:w="6747" w:type="dxa"/>
+            <w:shd w:val="clear" w:color="auto" w:fill="auto"/>
+          </w:tcPr>
+          <w:p>
+            <w:pPr>
+              <w:pStyle w:val="BodyText"/>
+              <w:spacing w:after="0" w:line="240" w:lineRule="auto"/>
+              <w:jc w:val="both"/>
+              <w:rPr>
+                <w:rFonts w:ascii="Arial" w:hAnsi="Arial" w:cs="Arial"/>
+              </w:rPr>
+            </w:pPr>
+            <w:r>
+              <w:rPr>
+                <w:rFonts w:ascii="Arial" w:hAnsi="Arial" w:cs="Arial"/>
+              </w:rPr>
+              <w:t>Revisión al marco conceptual de las NIIF</w:t>
+            </w:r>
+          </w:p>
+        </w:tc>
+      </w:tr>
+      <w:tr>
+        <w:tc>
+          <w:tcPr>
+            <w:tcW w:w="1317" w:type="dxa"/>
+            <w:shd w:val="clear" w:color="auto" w:fill="auto"/>
+          </w:tcPr>
+          <w:p>
+            <w:pPr>
+              <w:pStyle w:val="BodyText"/>
+              <w:spacing w:after="0" w:line="240" w:lineRule="auto"/>
+              <w:jc w:val="both"/>
+              <w:rPr>
+                <w:rFonts w:ascii="Arial" w:hAnsi="Arial" w:cs="Arial"/>
+              </w:rPr>
+            </w:pPr>
+            <w:r>
+              <w:rPr>
+                <w:rFonts w:ascii="Arial" w:hAnsi="Arial" w:cs="Arial"/>
+              </w:rPr>
+              <w:t>Enmiendas anuales ciclo 2018-2020</w:t>
+            </w:r>
+          </w:p>
+        </w:tc>
+        <w:tc>
+          <w:tcPr>
+            <w:tcW w:w="6747" w:type="dxa"/>
+            <w:shd w:val="clear" w:color="auto" w:fill="auto"/>
+          </w:tcPr>
+          <w:p>
+            <w:pPr>
+              <w:pStyle w:val="BodyText"/>
+              <w:spacing w:after="0" w:line="240" w:lineRule="auto"/>
+              <w:jc w:val="both"/>
+              <w:rPr>
+                <w:rFonts w:ascii="Arial" w:hAnsi="Arial" w:cs="Arial"/>
+              </w:rPr>
+            </w:pPr>
+            <w:r>
+              <w:rPr>
+                <w:rFonts w:ascii="Arial" w:hAnsi="Arial" w:cs="Arial"/>
+              </w:rPr>
+              <w:t>Modificaciones anuales a las Normas Internacionales de Información Financiera</w:t>
+            </w:r>
+          </w:p>
+        </w:tc>
+      </w:tr>
+      <w:tr>
+        <w:tc>
+          <w:tcPr>
+            <w:tcW w:w="1317" w:type="dxa"/>
+            <w:shd w:val="clear" w:color="auto" w:fill="auto"/>
+          </w:tcPr>
+          <w:p>
+            <w:pPr>
+              <w:pStyle w:val="BodyText"/>
+              <w:spacing w:after="0" w:line="240" w:lineRule="auto"/>
+              <w:rPr>
+                <w:rFonts w:ascii="Arial" w:hAnsi="Arial" w:cs="Arial"/>
+              </w:rPr>
+            </w:pPr>
+            <w:r>
+              <w:rPr>
+                <w:rFonts w:ascii="Arial" w:hAnsi="Arial" w:cs="Arial"/>
+              </w:rPr>
+              <w:t>Enmiendas a la NIIF 16</w:t>
+            </w:r>
+          </w:p>
+        </w:tc>
+        <w:tc>
+          <w:tcPr>
+            <w:tcW w:w="6747" w:type="dxa"/>
+            <w:shd w:val="clear" w:color="auto" w:fill="auto"/>
+          </w:tcPr>
+          <w:p>
+            <w:pPr>
+              <w:pStyle w:val="BodyText"/>
+              <w:spacing w:after="0" w:line="240" w:lineRule="auto"/>
+              <w:jc w:val="both"/>
+              <w:rPr>
+                <w:rFonts w:ascii="Arial" w:hAnsi="Arial" w:cs="Arial"/>
+              </w:rPr>
+            </w:pPr>
+            <w:r>
+              <w:rPr>
+                <w:rFonts w:ascii="Arial" w:hAnsi="Arial" w:cs="Arial"/>
+              </w:rPr>
+              <w:t>Modificaciones relacionadas con las concesiones de renta en el marco de la pandemia de covid-19</w:t>
+            </w:r>
+          </w:p>
+        </w:tc>
+      </w:tr>
+    </w:tbl>
+    <w:p>
+      <w:pPr>
+        <w:pStyle w:val="BodyText"/>
+        <w:spacing w:after="0"/>
+        <w:ind w:left="720"/>
+        <w:jc w:val="both"/>
+        <w:rPr>
+          <w:rFonts w:ascii="Arial" w:hAnsi="Arial" w:cs="Arial"/>
+        </w:rPr>
+      </w:pPr>
+      <w:r>
+        <w:rPr>
+          <w:rFonts w:ascii="Arial" w:hAnsi="Arial" w:cs="Arial"/>
+        </w:rPr>
+        <w:lastRenderedPageBreak/>
+        <w:t>Las enmiendas arriba listadas no han tenido impacto en los importes reconocidos en periodos anteriores y no se espera que afecten de manera significativa al periodo corriente o a futuros períodos.</w:t>
+      </w:r>
+    </w:p>
+    <w:p>
+      <w:pPr>
+        <w:pStyle w:val="BodyText"/>
+        <w:spacing w:after="0"/>
+        <w:ind w:left="720"/>
+        <w:jc w:val="both"/>
+        <w:rPr>
+          <w:rFonts w:ascii="Arial" w:hAnsi="Arial" w:cs="Arial"/>
+        </w:rPr>
+      </w:pPr>
+    </w:p>
+    <w:p>
+      <w:pPr>
+        <w:pStyle w:val="BodyText"/>
+        <w:spacing w:after="0"/>
+        <w:ind w:left="720"/>
+        <w:jc w:val="both"/>
+        <w:rPr>
+          <w:rFonts w:ascii="Arial" w:hAnsi="Arial" w:cs="Arial"/>
+          <w:i/>
+          <w:iCs/>
+        </w:rPr>
+      </w:pPr>
+      <w:r>
+        <w:rPr>
+          <w:rFonts w:ascii="Arial" w:hAnsi="Arial" w:cs="Arial"/>
+          <w:i/>
+          <w:iCs/>
+        </w:rPr>
+        <w:t>Normativa Tributaria y Societaria</w:t>
+      </w:r>
+    </w:p>
+    <w:p>
+      <w:pPr>
+        <w:pStyle w:val="BodyText"/>
+        <w:spacing w:after="0"/>
+        <w:ind w:left="720"/>
+        <w:jc w:val="both"/>
+        <w:rPr>
+          <w:rFonts w:ascii="Arial" w:hAnsi="Arial" w:cs="Arial"/>
+        </w:rPr>
+      </w:pPr>
+    </w:p>
+    <w:p>
+      <w:pPr>
+        <w:pStyle w:val="BodyText"/>
+        <w:spacing w:after="0"/>
+        <w:ind w:left="720"/>
+        <w:jc w:val="both"/>
+        <w:rPr>
+          <w:rFonts w:ascii="Arial" w:hAnsi="Arial" w:cs="Arial"/>
+        </w:rPr>
+      </w:pPr>
+      <w:r>
+        <w:rPr>
+          <w:rFonts w:ascii="Arial" w:hAnsi="Arial" w:cs="Arial"/>
+        </w:rPr>
+        <w:t>Desde el año 2019 se aumentó la tarifa de impuesto a la renta corporativo al 25% (antes 22%) y se mantiene sin cambios.</w:t>
+      </w:r>
+    </w:p>
+    <w:p>
+      <w:pPr>
+        <w:pStyle w:val="BodyText"/>
+        <w:spacing w:after="0"/>
+        <w:ind w:left="720"/>
+        <w:jc w:val="both"/>
+        <w:rPr>
+          <w:rFonts w:ascii="Arial" w:hAnsi="Arial" w:cs="Arial"/>
+          <w:u w:val="single"/>
+        </w:rPr>
+      </w:pPr>
+    </w:p>
+    <w:p>
+      <w:pPr>
+        <w:pStyle w:val="BodyText"/>
+        <w:spacing w:after="0"/>
+        <w:ind w:left="720"/>
+        <w:jc w:val="both"/>
+        <w:rPr>
+          <w:rFonts w:ascii="Arial" w:hAnsi="Arial" w:cs="Arial"/>
+        </w:rPr>
+      </w:pPr>
+      <w:r>
+        <w:rPr>
+          <w:rFonts w:ascii="Arial" w:hAnsi="Arial" w:cs="Arial"/>
+        </w:rPr>
+        <w:t xml:space="preserve">A pesar de lo mencionado, la normativa tributaria se modifica todos los años por parte del Gobierno, generalmente a efectos de aumentar la recaudación para financiar el déficit fiscal del País. </w:t>
+      </w:r>
+    </w:p>
+    <w:p>
+      <w:pPr>
+        <w:pStyle w:val="BodyText"/>
+        <w:spacing w:after="0"/>
+        <w:jc w:val="both"/>
+        <w:rPr>
+          <w:rFonts w:ascii="Arial" w:hAnsi="Arial" w:cs="Arial"/>
+        </w:rPr>
+      </w:pPr>
+    </w:p>
+    <w:p>
+      <w:pPr>
+        <w:pStyle w:val="BodyText"/>
+        <w:spacing w:after="0"/>
+        <w:jc w:val="both"/>
+        <w:rPr>
+          <w:rFonts w:ascii="Arial" w:hAnsi="Arial" w:cs="Arial"/>
+          <w:i/>
+          <w:iCs/>
+        </w:rPr>
+      </w:pPr>
+      <w:r>
+        <w:rPr>
+          <w:rFonts w:ascii="Arial" w:hAnsi="Arial" w:cs="Arial"/>
+        </w:rPr>
+        <w:tab/>
+      </w:r>
+      <w:r>
+        <w:rPr>
+          <w:rFonts w:ascii="Arial" w:hAnsi="Arial" w:cs="Arial"/>
+          <w:i/>
+          <w:iCs/>
+        </w:rPr>
+        <w:t>Covid-19</w:t>
+      </w:r>
+    </w:p>
+    <w:p>
+      <w:pPr>
+        <w:pStyle w:val="BodyText"/>
+        <w:spacing w:after="0"/>
+        <w:jc w:val="both"/>
+        <w:rPr>
+          <w:rFonts w:ascii="Arial" w:hAnsi="Arial" w:cs="Arial"/>
+          <w:i/>
+          <w:iCs/>
+        </w:rPr>
+      </w:pPr>
+    </w:p>
+    <w:p>
+      <w:pPr>
+        <w:pStyle w:val="BodyText"/>
+        <w:spacing w:after="0"/>
+        <w:ind w:left="705"/>
+        <w:jc w:val="both"/>
+        <w:rPr>
+          <w:rFonts w:ascii="Arial" w:hAnsi="Arial" w:cs="Arial"/>
+        </w:rPr>
+      </w:pPr>
+      <w:r>
+        <w:rPr>
+          <w:rFonts w:ascii="Arial" w:hAnsi="Arial" w:cs="Arial"/>
+        </w:rPr>
+        <w:t>Durante nuestra auditoria y a la fecha del informe se desarrolla la pandemia del covid-19, situación a la cual aplica la NIC 10 “Hechos ocurridos después del periodo sobre el que se informa”. Considerando que los efectos emergentes de la pandemia y las medidas adoptadas por los gobiernos de Ecuador y diferentes países alrededor del mundo para evitar la propagación del virus podrían ser materiales, estos efectos se revelarán en nuestra opinión y en nota a los estados financieros mencionando: la naturaleza del hecho, una estimación de sus efectos financieros, o un pronunciamiento sobre la imposibilidad de realizar dicha estimación.</w:t>
       </w:r>
     </w:p>
     <w:p>
@@ -1817,66 +2359,14 @@
           <w:rFonts w:ascii="Arial" w:hAnsi="Arial" w:cs="Arial"/>
           <w:u w:val="single"/>
         </w:rPr>
-        <w:lastRenderedPageBreak/>
-        <w:t>Condiciones económicas generales</w:t>
-      </w:r>
-      <w:r>
-        <w:rPr>
-          <w:rFonts w:ascii="Arial" w:hAnsi="Arial" w:cs="Arial"/>
-          <w:highlight w:val="green"/>
-        </w:rPr>
-        <w:t xml:space="preserve">  </w:t>
-      </w:r>
-      <w:r>
-        <w:rPr>
-          <w:rFonts w:ascii="Arial" w:hAnsi="Arial" w:cs="Arial"/>
-          <w:noProof/>
-        </w:rPr>
-        <w:drawing>
-          <wp:inline distT="0" distB="0" distL="0" distR="0" wp14:anchorId="0AAF0F54" wp14:editId="78EBC229">
-            <wp:extent cx="5400040" cy="2247900"/>
-            <wp:effectExtent l="0" t="0" r="0" b="0"/>
-            <wp:docPr id="1" name="Picture 5"/>
-            <wp:cNvGraphicFramePr>
-              <a:graphicFrameLocks xmlns:a="http://schemas.openxmlformats.org/drawingml/2006/main" noChangeAspect="1"/>
-            </wp:cNvGraphicFramePr>
-            <a:graphic xmlns:a="http://schemas.openxmlformats.org/drawingml/2006/main">
-              <a:graphicData uri="http://schemas.openxmlformats.org/drawingml/2006/picture">
-                <pic:pic xmlns:pic="http://schemas.openxmlformats.org/drawingml/2006/picture">
-                  <pic:nvPicPr>
-                    <pic:cNvPr id="1" name="Picture 5"/>
-                    <pic:cNvPicPr>
-                      <a:picLocks noChangeAspect="1" noChangeArrowheads="1"/>
-                    </pic:cNvPicPr>
-                  </pic:nvPicPr>
-                  <pic:blipFill>
-                    <a:blip r:embed="rId7"/>
-                    <a:stretch>
-                      <a:fillRect/>
-                    </a:stretch>
-                  </pic:blipFill>
-                  <pic:spPr bwMode="auto">
-                    <a:xfrm>
-                      <a:off x="0" y="0"/>
-                      <a:ext cx="5400040" cy="2247900"/>
-                    </a:xfrm>
-                    <a:prstGeom prst="rect">
-                      <a:avLst/>
-                    </a:prstGeom>
-                  </pic:spPr>
-                </pic:pic>
-              </a:graphicData>
-            </a:graphic>
-          </wp:inline>
-        </w:drawing>
-      </w:r>
-      <w:r>
-        <w:rPr>
-          <w:rFonts w:ascii="Arial" w:hAnsi="Arial" w:cs="Arial"/>
-          <w:sz w:val="18"/>
-          <w:szCs w:val="18"/>
-        </w:rPr>
-        <w:t>Indicadores macroeconómicos seleccionados por el FMI: Real hasta 2019, proyección del 2020 en adelante</w:t>
+        <w:t xml:space="preserve">Condiciones económicas </w:t>
+      </w:r>
+      <w:r>
+        <w:rPr>
+          <w:rFonts w:ascii="Arial" w:hAnsi="Arial" w:cs="Arial"/>
+          <w:u w:val="single"/>
+        </w:rPr>
+        <w:t>generales</w:t>
       </w:r>
     </w:p>
     <w:p>
@@ -2007,7 +2497,14 @@
         <w:rPr>
           <w:rFonts w:ascii="Arial" w:hAnsi="Arial" w:cs="Arial"/>
         </w:rPr>
-        <w:t>Las autoridades ecuatorianas han emprendido acciones profundas para abordar la situación económica y crisis de salud desencadenada por la pandemia COVID-19; medidas de contención tempranas (cierre de fronteras, espacios públicos y actividades comerciales no criticas) fueron clave para ralentizar y estabilizar la propagación del virus, además de imponer toque de queda nacional; combinando estas medidas de contención de corto plazo con créditos de soporte al sector privado y liquidez para el sistema financiero (créditos a PYMES, bonos a sectores más vulnerables, diferimiento en el pago de créditos) y tomando medidas para la sustentabilidad de las finanzas públicas a largo plazo.</w:t>
+        <w:t xml:space="preserve">Las autoridades ecuatorianas han emprendido acciones profundas para abordar la situación económica y crisis de salud desencadenada por la pandemia </w:t>
+      </w:r>
+      <w:r>
+        <w:rPr>
+          <w:rFonts w:ascii="Arial" w:hAnsi="Arial" w:cs="Arial"/>
+        </w:rPr>
+        <w:lastRenderedPageBreak/>
+        <w:t>COVID-19; medidas de contención tempranas (cierre de fronteras, espacios públicos y actividades comerciales no criticas) fueron clave para ralentizar y estabilizar la propagación del virus, además de imponer toque de queda nacional; combinando estas medidas de contención de corto plazo con créditos de soporte al sector privado y liquidez para el sistema financiero (créditos a PYMES, bonos a sectores más vulnerables, diferimiento en el pago de créditos) y tomando medidas para la sustentabilidad de las finanzas públicas a largo plazo.</w:t>
       </w:r>
     </w:p>
     <w:p>
@@ -2048,21 +2545,13 @@
         <w:rPr>
           <w:rFonts w:ascii="Arial" w:hAnsi="Arial" w:cs="Arial"/>
         </w:rPr>
-        <w:t xml:space="preserve"> afectados: </w:t>
-      </w:r>
-      <w:r>
-        <w:rPr>
-          <w:rFonts w:ascii="Arial" w:hAnsi="Arial" w:cs="Arial"/>
-        </w:rPr>
-        <w:lastRenderedPageBreak/>
-        <w:t xml:space="preserve">construcción, manufactura, turismo, </w:t>
-      </w:r>
-      <w:proofErr w:type="gramStart"/>
-      <w:r>
-        <w:rPr>
-          <w:rFonts w:ascii="Arial" w:hAnsi="Arial" w:cs="Arial"/>
-        </w:rPr>
-        <w:t xml:space="preserve">servicios </w:t>
+        <w:t xml:space="preserve"> afectados: construcción, manufactura, turismo, servicios</w:t>
+      </w:r>
+      <w:r>
+        <w:rPr>
+          <w:rFonts w:ascii="Arial" w:hAnsi="Arial" w:cs="Arial"/>
+        </w:rPr>
+        <w:t>.</w:t>
       </w:r>
       <w:r>
         <w:rPr>
@@ -2074,14 +2563,7 @@
         <w:rPr>
           <w:rFonts w:ascii="Arial" w:hAnsi="Arial" w:cs="Arial"/>
         </w:rPr>
-        <w:t>A</w:t>
-      </w:r>
-      <w:proofErr w:type="gramEnd"/>
-      <w:r>
-        <w:rPr>
-          <w:rFonts w:ascii="Arial" w:hAnsi="Arial" w:cs="Arial"/>
-        </w:rPr>
-        <w:t xml:space="preserve"> septiembre del 2020 Ecuador mantiene una tasa de aproximadamente 10 nuevos contagios por cada 100,000 habitantes, por debajo de economías como EE. UU., Colombia, México, Brasil, Chile y Perú.</w:t>
+        <w:t>A septiembre del 2020 Ecuador mantiene una tasa de aproximadamente 10 nuevos contagios por cada 100,000 habitantes, por debajo de economías como EE. UU., Colombia, México, Brasil, Chile y Perú.</w:t>
       </w:r>
     </w:p>
     <w:p>
@@ -2103,60 +2585,6 @@
           <w:numId w:val="2"/>
         </w:numPr>
         <w:spacing w:after="0"/>
-        <w:jc w:val="both"/>
-        <w:rPr>
-          <w:rFonts w:ascii="Arial" w:hAnsi="Arial" w:cs="Arial"/>
-        </w:rPr>
-      </w:pPr>
-      <w:r>
-        <w:rPr>
-          <w:rFonts w:ascii="Arial" w:hAnsi="Arial" w:cs="Arial"/>
-          <w:noProof/>
-        </w:rPr>
-        <w:drawing>
-          <wp:inline distT="0" distB="635" distL="0" distR="0" wp14:anchorId="07848507" wp14:editId="10DA2BC2">
-            <wp:extent cx="5400040" cy="2295525"/>
-            <wp:effectExtent l="0" t="0" r="0" b="9525"/>
-            <wp:docPr id="2" name="Picture 4"/>
-            <wp:cNvGraphicFramePr>
-              <a:graphicFrameLocks xmlns:a="http://schemas.openxmlformats.org/drawingml/2006/main" noChangeAspect="1"/>
-            </wp:cNvGraphicFramePr>
-            <a:graphic xmlns:a="http://schemas.openxmlformats.org/drawingml/2006/main">
-              <a:graphicData uri="http://schemas.openxmlformats.org/drawingml/2006/picture">
-                <pic:pic xmlns:pic="http://schemas.openxmlformats.org/drawingml/2006/picture">
-                  <pic:nvPicPr>
-                    <pic:cNvPr id="2" name="Picture 4"/>
-                    <pic:cNvPicPr>
-                      <a:picLocks noChangeAspect="1" noChangeArrowheads="1"/>
-                    </pic:cNvPicPr>
-                  </pic:nvPicPr>
-                  <pic:blipFill>
-                    <a:blip r:embed="rId8"/>
-                    <a:stretch>
-                      <a:fillRect/>
-                    </a:stretch>
-                  </pic:blipFill>
-                  <pic:spPr bwMode="auto">
-                    <a:xfrm>
-                      <a:off x="0" y="0"/>
-                      <a:ext cx="5400040" cy="2295525"/>
-                    </a:xfrm>
-                    <a:prstGeom prst="rect">
-                      <a:avLst/>
-                    </a:prstGeom>
-                  </pic:spPr>
-                </pic:pic>
-              </a:graphicData>
-            </a:graphic>
-          </wp:inline>
-        </w:drawing>
-      </w:r>
-    </w:p>
-    <w:p>
-      <w:pPr>
-        <w:pStyle w:val="BodyText"/>
-        <w:spacing w:after="0"/>
-        <w:ind w:left="720"/>
         <w:jc w:val="both"/>
         <w:rPr>
           <w:rFonts w:ascii="Arial" w:hAnsi="Arial" w:cs="Arial"/>
@@ -2242,7 +2670,7 @@
                     </pic:cNvPicPr>
                   </pic:nvPicPr>
                   <pic:blipFill>
-                    <a:blip r:embed="rId9"/>
+                    <a:blip r:embed="rId7"/>
                     <a:stretch>
                       <a:fillRect/>
                     </a:stretch>
@@ -2289,7 +2717,31 @@
         <w:rPr>
           <w:rFonts w:ascii="Arial" w:hAnsi="Arial" w:cs="Arial"/>
         </w:rPr>
-        <w:t>Las leyes laborales vigentes son poco flexibles y el desgaste del gobierno, baja popularidad del presidente Moreno y la fragmentación política en la Asamblea Nacional impiden que se implementen reformas laborales para facilitar nuevas formas de contratación.</w:t>
+        <w:t>Las leyes laborales vigentes son poco flexibles y el desgaste del gobierno, baja popularidad del presidente Moreno</w:t>
+      </w:r>
+      <w:r>
+        <w:rPr>
+          <w:rFonts w:ascii="Arial" w:hAnsi="Arial" w:cs="Arial"/>
+        </w:rPr>
+        <w:t>,</w:t>
+      </w:r>
+      <w:r>
+        <w:rPr>
+          <w:rFonts w:ascii="Arial" w:hAnsi="Arial" w:cs="Arial"/>
+        </w:rPr>
+        <w:t xml:space="preserve"> y la fragmentación política en la Asamblea Nacional</w:t>
+      </w:r>
+      <w:r>
+        <w:rPr>
+          <w:rFonts w:ascii="Arial" w:hAnsi="Arial" w:cs="Arial"/>
+        </w:rPr>
+        <w:t>,</w:t>
+      </w:r>
+      <w:r>
+        <w:rPr>
+          <w:rFonts w:ascii="Arial" w:hAnsi="Arial" w:cs="Arial"/>
+        </w:rPr>
+        <w:t xml:space="preserve"> impiden que se implementen reformas laborales para facilitar nuevas formas de contratación.</w:t>
       </w:r>
     </w:p>
     <w:p>
@@ -2335,14 +2787,14 @@
         <w:rPr>
           <w:rFonts w:ascii="Arial" w:hAnsi="Arial" w:cs="Arial"/>
         </w:rPr>
-        <w:t xml:space="preserve"> El gasto público ha venido creciendo en base a endeudamiento externo y ha subido de US$20,084 millones en 2015 (20% del PIB) a US$35,541 millones en 2018 (33% del PIB) y US$55,336 millones en 2019 (52% </w:t>
+        <w:t xml:space="preserve"> El gasto público ha venido creciendo en base a endeudamiento externo y ha subido de US$20,084 millones en 2015 (20% del PIB) a US$35,541 millones en 2018 (33% del PIB) y US$55,336 millones en 2019 (52% del PIB) incluyendo, en el año 2019, un cambio en la metodología para contabilizar </w:t>
       </w:r>
       <w:r>
         <w:rPr>
           <w:rFonts w:ascii="Arial" w:hAnsi="Arial" w:cs="Arial"/>
         </w:rPr>
         <w:lastRenderedPageBreak/>
-        <w:t xml:space="preserve">del PIB) incluyendo, en el año 2019, un cambio en la metodología para contabilizar la deuda externa pública que aparentemente estaba subvaluada por el anterior gobierno debido al </w:t>
+        <w:t xml:space="preserve">la deuda externa pública que aparentemente estaba subvaluada por el anterior gobierno debido al </w:t>
       </w:r>
       <w:r>
         <w:rPr>
@@ -2401,7 +2853,7 @@
                     </pic:cNvPicPr>
                   </pic:nvPicPr>
                   <pic:blipFill>
-                    <a:blip r:embed="rId10">
+                    <a:blip r:embed="rId8">
                       <a:extLst>
                         <a:ext uri="{28A0092B-C50C-407E-A947-70E740481C1C}">
                           <a14:useLocalDpi xmlns:a14="http://schemas.microsoft.com/office/drawing/2010/main" val="0"/>
@@ -2502,7 +2954,7 @@
                     </pic:cNvPicPr>
                   </pic:nvPicPr>
                   <pic:blipFill>
-                    <a:blip r:embed="rId11"/>
+                    <a:blip r:embed="rId9"/>
                     <a:stretch>
                       <a:fillRect/>
                     </a:stretch>
@@ -2563,22 +3015,12 @@
         <w:spacing w:after="0"/>
         <w:ind w:left="720"/>
         <w:jc w:val="both"/>
-        <w:rPr>
-          <w:rFonts w:ascii="Arial" w:hAnsi="Arial" w:cs="Arial"/>
-        </w:rPr>
-      </w:pPr>
-    </w:p>
-    <w:p>
-      <w:pPr>
-        <w:pStyle w:val="BodyText"/>
-        <w:spacing w:after="0"/>
-        <w:ind w:left="720"/>
-        <w:jc w:val="both"/>
-      </w:pPr>
-      <w:r>
-        <w:rPr>
-          <w:rFonts w:ascii="Arial" w:hAnsi="Arial" w:cs="Arial"/>
-        </w:rPr>
+      </w:pPr>
+      <w:r>
+        <w:rPr>
+          <w:rFonts w:ascii="Arial" w:hAnsi="Arial" w:cs="Arial"/>
+        </w:rPr>
+        <w:lastRenderedPageBreak/>
         <w:t xml:space="preserve">La inflación promedio de los tres últimos años es 0.4% (2017), -0.2% (2018), y   -0.07% en el 2019; no se espera que existe incremento del nivel general de precios en el año 2020: 0.00% (productos que conforman la canasta básica) </w:t>
       </w:r>
     </w:p>
@@ -3094,7 +3536,7 @@
       </w:pPr>
     </w:p>
     <w:sectPr>
-      <w:headerReference w:type="default" r:id="rId12"/>
+      <w:headerReference w:type="default" r:id="rId10"/>
       <w:pgSz w:w="12240" w:h="15840"/>
       <w:pgMar w:top="1417" w:right="1701" w:bottom="1417" w:left="1701" w:header="708" w:footer="0" w:gutter="0"/>
       <w:cols w:space="720"/>
@@ -3207,6 +3649,11 @@
   <w:p>
     <w:pPr>
       <w:pStyle w:val="Header"/>
+      <w:rPr>
+        <w:b/>
+        <w:bCs/>
+        <w:lang w:val="es-EC"/>
+      </w:rPr>
     </w:pPr>
     <w:r>
       <w:rPr>
@@ -3216,6 +3663,11 @@
       </w:rPr>
       <w:t>Al 31 de septiembre del 2020</w:t>
     </w:r>
+  </w:p>
+  <w:p>
+    <w:pPr>
+      <w:pStyle w:val="Header"/>
+    </w:pPr>
   </w:p>
 </w:hdr>
 </file>

</xml_diff>